<commit_message>
Updated with letter template
</commit_message>
<xml_diff>
--- a/assets/assets/letterTemplate.docx
+++ b/assets/assets/letterTemplate.docx
@@ -1,6 +1,6 @@
 
 <file path=word/document.xml><?xml version="1.0" encoding="utf-8"?>
-<w:document xmlns:wpc="http://schemas.microsoft.com/office/word/2010/wordprocessingCanvas" xmlns:cx="http://schemas.microsoft.com/office/drawing/2014/chartex" xmlns:cx1="http://schemas.microsoft.com/office/drawing/2015/9/8/chartex" xmlns:cx2="http://schemas.microsoft.com/office/drawing/2015/10/21/chartex" xmlns:cx3="http://schemas.microsoft.com/office/drawing/2016/5/9/chartex" xmlns:cx4="http://schemas.microsoft.com/office/drawing/2016/5/10/chartex" xmlns:cx5="http://schemas.microsoft.com/office/drawing/2016/5/11/chartex" xmlns:cx6="http://schemas.microsoft.com/office/drawing/2016/5/12/chartex" xmlns:cx7="http://schemas.microsoft.com/office/drawing/2016/5/13/chartex" xmlns:cx8="http://schemas.microsoft.com/office/drawing/2016/5/14/chartex" xmlns:mc="http://schemas.openxmlformats.org/markup-compatibility/2006" xmlns:aink="http://schemas.microsoft.com/office/drawing/2016/ink" xmlns:am3d="http://schemas.microsoft.com/office/drawing/2017/model3d" xmlns:o="urn:schemas-microsoft-com:office:office" xmlns:oel="http://schemas.microsoft.com/office/2019/extlst" xmlns:r="http://schemas.openxmlformats.org/officeDocument/2006/relationships" xmlns:m="http://schemas.openxmlformats.org/officeDocument/2006/math" xmlns:v="urn:schemas-microsoft-com:vml" xmlns:wp14="http://schemas.microsoft.com/office/word/2010/wordprocessingDrawing" xmlns:wp="http://schemas.openxmlformats.org/drawingml/2006/wordprocessingDrawing" xmlns:w10="urn:schemas-microsoft-com:office:word" xmlns:w="http://schemas.openxmlformats.org/wordprocessingml/2006/main" xmlns:w14="http://schemas.microsoft.com/office/word/2010/wordml" xmlns:w15="http://schemas.microsoft.com/office/word/2012/wordml" xmlns:w16cex="http://schemas.microsoft.com/office/word/2018/wordml/cex" xmlns:w16cid="http://schemas.microsoft.com/office/word/2016/wordml/cid" xmlns:w16="http://schemas.microsoft.com/office/word/2018/wordml" xmlns:w16sdtdh="http://schemas.microsoft.com/office/word/2020/wordml/sdtdatahash" xmlns:w16se="http://schemas.microsoft.com/office/word/2015/wordml/symex" xmlns:wpg="http://schemas.microsoft.com/office/word/2010/wordprocessingGroup" xmlns:wpi="http://schemas.microsoft.com/office/word/2010/wordprocessingInk" xmlns:wne="http://schemas.microsoft.com/office/word/2006/wordml" xmlns:wps="http://schemas.microsoft.com/office/word/2010/wordprocessingShape" mc:Ignorable="w14 w15 w16se w16cid w16 w16cex w16sdtdh wp14">
+<w:document xmlns:wpc="http://schemas.microsoft.com/office/word/2010/wordprocessingCanvas" xmlns:cx="http://schemas.microsoft.com/office/drawing/2014/chartex" xmlns:cx1="http://schemas.microsoft.com/office/drawing/2015/9/8/chartex" xmlns:cx2="http://schemas.microsoft.com/office/drawing/2015/10/21/chartex" xmlns:cx3="http://schemas.microsoft.com/office/drawing/2016/5/9/chartex" xmlns:cx4="http://schemas.microsoft.com/office/drawing/2016/5/10/chartex" xmlns:cx5="http://schemas.microsoft.com/office/drawing/2016/5/11/chartex" xmlns:cx6="http://schemas.microsoft.com/office/drawing/2016/5/12/chartex" xmlns:cx7="http://schemas.microsoft.com/office/drawing/2016/5/13/chartex" xmlns:cx8="http://schemas.microsoft.com/office/drawing/2016/5/14/chartex" xmlns:mc="http://schemas.openxmlformats.org/markup-compatibility/2006" xmlns:aink="http://schemas.microsoft.com/office/drawing/2016/ink" xmlns:am3d="http://schemas.microsoft.com/office/drawing/2017/model3d" xmlns:o="urn:schemas-microsoft-com:office:office" xmlns:oel="http://schemas.microsoft.com/office/2019/extlst" xmlns:r="http://schemas.openxmlformats.org/officeDocument/2006/relationships" xmlns:m="http://schemas.openxmlformats.org/officeDocument/2006/math" xmlns:v="urn:schemas-microsoft-com:vml" xmlns:wp14="http://schemas.microsoft.com/office/word/2010/wordprocessingDrawing" xmlns:wp="http://schemas.openxmlformats.org/drawingml/2006/wordprocessingDrawing" xmlns:w10="urn:schemas-microsoft-com:office:word" xmlns:w="http://schemas.openxmlformats.org/wordprocessingml/2006/main" xmlns:w14="http://schemas.microsoft.com/office/word/2010/wordml" xmlns:w15="http://schemas.microsoft.com/office/word/2012/wordml" xmlns:w16cex="http://schemas.microsoft.com/office/word/2018/wordml/cex" xmlns:w16cid="http://schemas.microsoft.com/office/word/2016/wordml/cid" xmlns:w16="http://schemas.microsoft.com/office/word/2018/wordml" xmlns:w16du="http://schemas.microsoft.com/office/word/2023/wordml/word16du" xmlns:w16sdtdh="http://schemas.microsoft.com/office/word/2020/wordml/sdtdatahash" xmlns:w16se="http://schemas.microsoft.com/office/word/2015/wordml/symex" xmlns:wpg="http://schemas.microsoft.com/office/word/2010/wordprocessingGroup" xmlns:wpi="http://schemas.microsoft.com/office/word/2010/wordprocessingInk" xmlns:wne="http://schemas.microsoft.com/office/word/2006/wordml" xmlns:wps="http://schemas.microsoft.com/office/word/2010/wordprocessingShape" mc:Ignorable="w14 w15 w16se w16cid w16 w16cex w16sdtdh w16du wp14">
   <w:body>
     <w:p>
       <w:pPr>
@@ -2383,16 +2383,10 @@
                 </w:rPr>
                 <w:alias w:val="startDate"/>
                 <w:tag w:val="text"/>
-                <w:id w:val="1853686597"/>
+                <w:id w:val="-650527051"/>
                 <w:placeholder>
-                  <w:docPart w:val="DefaultPlaceholder_-1854013437"/>
+                  <w:docPart w:val="DBE6ED5123674EC6BE8561BBC047BBE1"/>
                 </w:placeholder>
-                <w:date>
-                  <w:dateFormat w:val="d-MMM-yy"/>
-                  <w:lid w:val="en-US"/>
-                  <w:storeMappedDataAs w:val="dateTime"/>
-                  <w:calendar w:val="gregorian"/>
-                </w:date>
               </w:sdtPr>
               <w:sdtContent>
                 <w:proofErr w:type="spellStart"/>
@@ -3488,6 +3482,7 @@
         </w:rPr>
         <w:t xml:space="preserve">Your co-operation to accept the above schedule is highly appreciated.  Should you have any queries, please do not hesitate to contact our </w:t>
       </w:r>
+      <w:proofErr w:type="gramStart"/>
       <w:r>
         <w:rPr>
           <w:rFonts w:ascii="Century Gothic" w:hAnsi="Century Gothic" w:cs="Calibri Light"/>
@@ -3508,6 +3503,7 @@
         <w:t>upervisor</w:t>
       </w:r>
       <w:proofErr w:type="spellEnd"/>
+      <w:proofErr w:type="gramEnd"/>
       <w:r>
         <w:rPr>
           <w:rFonts w:ascii="Century Gothic" w:hAnsi="Century Gothic" w:cs="Calibri Light"/>
@@ -3859,9 +3855,9 @@
     </w:p>
     <w:p/>
     <w:sectPr>
-      <w:headerReference w:type="default" r:id="rId6"/>
-      <w:footerReference w:type="default" r:id="rId7"/>
-      <w:headerReference w:type="first" r:id="rId8"/>
+      <w:headerReference w:type="default" r:id="rId7"/>
+      <w:footerReference w:type="default" r:id="rId8"/>
+      <w:headerReference w:type="first" r:id="rId9"/>
       <w:pgSz w:w="11906" w:h="16838" w:code="9"/>
       <w:pgMar w:top="1440" w:right="1077" w:bottom="578" w:left="1077" w:header="1009" w:footer="431" w:gutter="0"/>
       <w:cols w:space="720"/>
@@ -3873,7 +3869,7 @@
 </file>
 
 <file path=word/endnotes.xml><?xml version="1.0" encoding="utf-8"?>
-<w:endnotes xmlns:wpc="http://schemas.microsoft.com/office/word/2010/wordprocessingCanvas" xmlns:cx="http://schemas.microsoft.com/office/drawing/2014/chartex" xmlns:cx1="http://schemas.microsoft.com/office/drawing/2015/9/8/chartex" xmlns:cx2="http://schemas.microsoft.com/office/drawing/2015/10/21/chartex" xmlns:cx3="http://schemas.microsoft.com/office/drawing/2016/5/9/chartex" xmlns:cx4="http://schemas.microsoft.com/office/drawing/2016/5/10/chartex" xmlns:cx5="http://schemas.microsoft.com/office/drawing/2016/5/11/chartex" xmlns:cx6="http://schemas.microsoft.com/office/drawing/2016/5/12/chartex" xmlns:cx7="http://schemas.microsoft.com/office/drawing/2016/5/13/chartex" xmlns:cx8="http://schemas.microsoft.com/office/drawing/2016/5/14/chartex" xmlns:mc="http://schemas.openxmlformats.org/markup-compatibility/2006" xmlns:aink="http://schemas.microsoft.com/office/drawing/2016/ink" xmlns:am3d="http://schemas.microsoft.com/office/drawing/2017/model3d" xmlns:o="urn:schemas-microsoft-com:office:office" xmlns:oel="http://schemas.microsoft.com/office/2019/extlst" xmlns:r="http://schemas.openxmlformats.org/officeDocument/2006/relationships" xmlns:m="http://schemas.openxmlformats.org/officeDocument/2006/math" xmlns:v="urn:schemas-microsoft-com:vml" xmlns:wp14="http://schemas.microsoft.com/office/word/2010/wordprocessingDrawing" xmlns:wp="http://schemas.openxmlformats.org/drawingml/2006/wordprocessingDrawing" xmlns:w10="urn:schemas-microsoft-com:office:word" xmlns:w="http://schemas.openxmlformats.org/wordprocessingml/2006/main" xmlns:w14="http://schemas.microsoft.com/office/word/2010/wordml" xmlns:w15="http://schemas.microsoft.com/office/word/2012/wordml" xmlns:w16cex="http://schemas.microsoft.com/office/word/2018/wordml/cex" xmlns:w16cid="http://schemas.microsoft.com/office/word/2016/wordml/cid" xmlns:w16="http://schemas.microsoft.com/office/word/2018/wordml" xmlns:w16sdtdh="http://schemas.microsoft.com/office/word/2020/wordml/sdtdatahash" xmlns:w16se="http://schemas.microsoft.com/office/word/2015/wordml/symex" xmlns:wpg="http://schemas.microsoft.com/office/word/2010/wordprocessingGroup" xmlns:wpi="http://schemas.microsoft.com/office/word/2010/wordprocessingInk" xmlns:wne="http://schemas.microsoft.com/office/word/2006/wordml" xmlns:wps="http://schemas.microsoft.com/office/word/2010/wordprocessingShape" mc:Ignorable="w14 w15 w16se w16cid w16 w16cex w16sdtdh wp14">
+<w:endnotes xmlns:wpc="http://schemas.microsoft.com/office/word/2010/wordprocessingCanvas" xmlns:cx="http://schemas.microsoft.com/office/drawing/2014/chartex" xmlns:cx1="http://schemas.microsoft.com/office/drawing/2015/9/8/chartex" xmlns:cx2="http://schemas.microsoft.com/office/drawing/2015/10/21/chartex" xmlns:cx3="http://schemas.microsoft.com/office/drawing/2016/5/9/chartex" xmlns:cx4="http://schemas.microsoft.com/office/drawing/2016/5/10/chartex" xmlns:cx5="http://schemas.microsoft.com/office/drawing/2016/5/11/chartex" xmlns:cx6="http://schemas.microsoft.com/office/drawing/2016/5/12/chartex" xmlns:cx7="http://schemas.microsoft.com/office/drawing/2016/5/13/chartex" xmlns:cx8="http://schemas.microsoft.com/office/drawing/2016/5/14/chartex" xmlns:mc="http://schemas.openxmlformats.org/markup-compatibility/2006" xmlns:aink="http://schemas.microsoft.com/office/drawing/2016/ink" xmlns:am3d="http://schemas.microsoft.com/office/drawing/2017/model3d" xmlns:o="urn:schemas-microsoft-com:office:office" xmlns:oel="http://schemas.microsoft.com/office/2019/extlst" xmlns:r="http://schemas.openxmlformats.org/officeDocument/2006/relationships" xmlns:m="http://schemas.openxmlformats.org/officeDocument/2006/math" xmlns:v="urn:schemas-microsoft-com:vml" xmlns:wp14="http://schemas.microsoft.com/office/word/2010/wordprocessingDrawing" xmlns:wp="http://schemas.openxmlformats.org/drawingml/2006/wordprocessingDrawing" xmlns:w10="urn:schemas-microsoft-com:office:word" xmlns:w="http://schemas.openxmlformats.org/wordprocessingml/2006/main" xmlns:w14="http://schemas.microsoft.com/office/word/2010/wordml" xmlns:w15="http://schemas.microsoft.com/office/word/2012/wordml" xmlns:w16cex="http://schemas.microsoft.com/office/word/2018/wordml/cex" xmlns:w16cid="http://schemas.microsoft.com/office/word/2016/wordml/cid" xmlns:w16="http://schemas.microsoft.com/office/word/2018/wordml" xmlns:w16du="http://schemas.microsoft.com/office/word/2023/wordml/word16du" xmlns:w16sdtdh="http://schemas.microsoft.com/office/word/2020/wordml/sdtdatahash" xmlns:w16se="http://schemas.microsoft.com/office/word/2015/wordml/symex" xmlns:wpg="http://schemas.microsoft.com/office/word/2010/wordprocessingGroup" xmlns:wpi="http://schemas.microsoft.com/office/word/2010/wordprocessingInk" xmlns:wne="http://schemas.microsoft.com/office/word/2006/wordml" xmlns:wps="http://schemas.microsoft.com/office/word/2010/wordprocessingShape" mc:Ignorable="w14 w15 w16se w16cid w16 w16cex w16sdtdh w16du wp14">
   <w:endnote w:type="separator" w:id="-1">
     <w:p>
       <w:r>
@@ -3892,7 +3888,7 @@
 </file>
 
 <file path=word/footer1.xml><?xml version="1.0" encoding="utf-8"?>
-<w:ftr xmlns:wpc="http://schemas.microsoft.com/office/word/2010/wordprocessingCanvas" xmlns:cx="http://schemas.microsoft.com/office/drawing/2014/chartex" xmlns:cx1="http://schemas.microsoft.com/office/drawing/2015/9/8/chartex" xmlns:cx2="http://schemas.microsoft.com/office/drawing/2015/10/21/chartex" xmlns:cx3="http://schemas.microsoft.com/office/drawing/2016/5/9/chartex" xmlns:cx4="http://schemas.microsoft.com/office/drawing/2016/5/10/chartex" xmlns:cx5="http://schemas.microsoft.com/office/drawing/2016/5/11/chartex" xmlns:cx6="http://schemas.microsoft.com/office/drawing/2016/5/12/chartex" xmlns:cx7="http://schemas.microsoft.com/office/drawing/2016/5/13/chartex" xmlns:cx8="http://schemas.microsoft.com/office/drawing/2016/5/14/chartex" xmlns:mc="http://schemas.openxmlformats.org/markup-compatibility/2006" xmlns:aink="http://schemas.microsoft.com/office/drawing/2016/ink" xmlns:am3d="http://schemas.microsoft.com/office/drawing/2017/model3d" xmlns:o="urn:schemas-microsoft-com:office:office" xmlns:oel="http://schemas.microsoft.com/office/2019/extlst" xmlns:r="http://schemas.openxmlformats.org/officeDocument/2006/relationships" xmlns:m="http://schemas.openxmlformats.org/officeDocument/2006/math" xmlns:v="urn:schemas-microsoft-com:vml" xmlns:wp14="http://schemas.microsoft.com/office/word/2010/wordprocessingDrawing" xmlns:wp="http://schemas.openxmlformats.org/drawingml/2006/wordprocessingDrawing" xmlns:w10="urn:schemas-microsoft-com:office:word" xmlns:w="http://schemas.openxmlformats.org/wordprocessingml/2006/main" xmlns:w14="http://schemas.microsoft.com/office/word/2010/wordml" xmlns:w15="http://schemas.microsoft.com/office/word/2012/wordml" xmlns:w16cex="http://schemas.microsoft.com/office/word/2018/wordml/cex" xmlns:w16cid="http://schemas.microsoft.com/office/word/2016/wordml/cid" xmlns:w16="http://schemas.microsoft.com/office/word/2018/wordml" xmlns:w16sdtdh="http://schemas.microsoft.com/office/word/2020/wordml/sdtdatahash" xmlns:w16se="http://schemas.microsoft.com/office/word/2015/wordml/symex" xmlns:wpg="http://schemas.microsoft.com/office/word/2010/wordprocessingGroup" xmlns:wpi="http://schemas.microsoft.com/office/word/2010/wordprocessingInk" xmlns:wne="http://schemas.microsoft.com/office/word/2006/wordml" xmlns:wps="http://schemas.microsoft.com/office/word/2010/wordprocessingShape" mc:Ignorable="w14 w15 w16se w16cid w16 w16cex w16sdtdh wp14">
+<w:ftr xmlns:wpc="http://schemas.microsoft.com/office/word/2010/wordprocessingCanvas" xmlns:cx="http://schemas.microsoft.com/office/drawing/2014/chartex" xmlns:cx1="http://schemas.microsoft.com/office/drawing/2015/9/8/chartex" xmlns:cx2="http://schemas.microsoft.com/office/drawing/2015/10/21/chartex" xmlns:cx3="http://schemas.microsoft.com/office/drawing/2016/5/9/chartex" xmlns:cx4="http://schemas.microsoft.com/office/drawing/2016/5/10/chartex" xmlns:cx5="http://schemas.microsoft.com/office/drawing/2016/5/11/chartex" xmlns:cx6="http://schemas.microsoft.com/office/drawing/2016/5/12/chartex" xmlns:cx7="http://schemas.microsoft.com/office/drawing/2016/5/13/chartex" xmlns:cx8="http://schemas.microsoft.com/office/drawing/2016/5/14/chartex" xmlns:mc="http://schemas.openxmlformats.org/markup-compatibility/2006" xmlns:aink="http://schemas.microsoft.com/office/drawing/2016/ink" xmlns:am3d="http://schemas.microsoft.com/office/drawing/2017/model3d" xmlns:o="urn:schemas-microsoft-com:office:office" xmlns:oel="http://schemas.microsoft.com/office/2019/extlst" xmlns:r="http://schemas.openxmlformats.org/officeDocument/2006/relationships" xmlns:m="http://schemas.openxmlformats.org/officeDocument/2006/math" xmlns:v="urn:schemas-microsoft-com:vml" xmlns:wp14="http://schemas.microsoft.com/office/word/2010/wordprocessingDrawing" xmlns:wp="http://schemas.openxmlformats.org/drawingml/2006/wordprocessingDrawing" xmlns:w10="urn:schemas-microsoft-com:office:word" xmlns:w="http://schemas.openxmlformats.org/wordprocessingml/2006/main" xmlns:w14="http://schemas.microsoft.com/office/word/2010/wordml" xmlns:w15="http://schemas.microsoft.com/office/word/2012/wordml" xmlns:w16cex="http://schemas.microsoft.com/office/word/2018/wordml/cex" xmlns:w16cid="http://schemas.microsoft.com/office/word/2016/wordml/cid" xmlns:w16="http://schemas.microsoft.com/office/word/2018/wordml" xmlns:w16du="http://schemas.microsoft.com/office/word/2023/wordml/word16du" xmlns:w16sdtdh="http://schemas.microsoft.com/office/word/2020/wordml/sdtdatahash" xmlns:w16se="http://schemas.microsoft.com/office/word/2015/wordml/symex" xmlns:wpg="http://schemas.microsoft.com/office/word/2010/wordprocessingGroup" xmlns:wpi="http://schemas.microsoft.com/office/word/2010/wordprocessingInk" xmlns:wne="http://schemas.microsoft.com/office/word/2006/wordml" xmlns:wps="http://schemas.microsoft.com/office/word/2010/wordprocessingShape" mc:Ignorable="w14 w15 w16se w16cid w16 w16cex w16sdtdh w16du wp14">
   <w:tbl>
     <w:tblPr>
       <w:tblW w:w="10260" w:type="dxa"/>
@@ -4012,7 +4008,7 @@
 </file>
 
 <file path=word/footnotes.xml><?xml version="1.0" encoding="utf-8"?>
-<w:footnotes xmlns:wpc="http://schemas.microsoft.com/office/word/2010/wordprocessingCanvas" xmlns:cx="http://schemas.microsoft.com/office/drawing/2014/chartex" xmlns:cx1="http://schemas.microsoft.com/office/drawing/2015/9/8/chartex" xmlns:cx2="http://schemas.microsoft.com/office/drawing/2015/10/21/chartex" xmlns:cx3="http://schemas.microsoft.com/office/drawing/2016/5/9/chartex" xmlns:cx4="http://schemas.microsoft.com/office/drawing/2016/5/10/chartex" xmlns:cx5="http://schemas.microsoft.com/office/drawing/2016/5/11/chartex" xmlns:cx6="http://schemas.microsoft.com/office/drawing/2016/5/12/chartex" xmlns:cx7="http://schemas.microsoft.com/office/drawing/2016/5/13/chartex" xmlns:cx8="http://schemas.microsoft.com/office/drawing/2016/5/14/chartex" xmlns:mc="http://schemas.openxmlformats.org/markup-compatibility/2006" xmlns:aink="http://schemas.microsoft.com/office/drawing/2016/ink" xmlns:am3d="http://schemas.microsoft.com/office/drawing/2017/model3d" xmlns:o="urn:schemas-microsoft-com:office:office" xmlns:oel="http://schemas.microsoft.com/office/2019/extlst" xmlns:r="http://schemas.openxmlformats.org/officeDocument/2006/relationships" xmlns:m="http://schemas.openxmlformats.org/officeDocument/2006/math" xmlns:v="urn:schemas-microsoft-com:vml" xmlns:wp14="http://schemas.microsoft.com/office/word/2010/wordprocessingDrawing" xmlns:wp="http://schemas.openxmlformats.org/drawingml/2006/wordprocessingDrawing" xmlns:w10="urn:schemas-microsoft-com:office:word" xmlns:w="http://schemas.openxmlformats.org/wordprocessingml/2006/main" xmlns:w14="http://schemas.microsoft.com/office/word/2010/wordml" xmlns:w15="http://schemas.microsoft.com/office/word/2012/wordml" xmlns:w16cex="http://schemas.microsoft.com/office/word/2018/wordml/cex" xmlns:w16cid="http://schemas.microsoft.com/office/word/2016/wordml/cid" xmlns:w16="http://schemas.microsoft.com/office/word/2018/wordml" xmlns:w16sdtdh="http://schemas.microsoft.com/office/word/2020/wordml/sdtdatahash" xmlns:w16se="http://schemas.microsoft.com/office/word/2015/wordml/symex" xmlns:wpg="http://schemas.microsoft.com/office/word/2010/wordprocessingGroup" xmlns:wpi="http://schemas.microsoft.com/office/word/2010/wordprocessingInk" xmlns:wne="http://schemas.microsoft.com/office/word/2006/wordml" xmlns:wps="http://schemas.microsoft.com/office/word/2010/wordprocessingShape" mc:Ignorable="w14 w15 w16se w16cid w16 w16cex w16sdtdh wp14">
+<w:footnotes xmlns:wpc="http://schemas.microsoft.com/office/word/2010/wordprocessingCanvas" xmlns:cx="http://schemas.microsoft.com/office/drawing/2014/chartex" xmlns:cx1="http://schemas.microsoft.com/office/drawing/2015/9/8/chartex" xmlns:cx2="http://schemas.microsoft.com/office/drawing/2015/10/21/chartex" xmlns:cx3="http://schemas.microsoft.com/office/drawing/2016/5/9/chartex" xmlns:cx4="http://schemas.microsoft.com/office/drawing/2016/5/10/chartex" xmlns:cx5="http://schemas.microsoft.com/office/drawing/2016/5/11/chartex" xmlns:cx6="http://schemas.microsoft.com/office/drawing/2016/5/12/chartex" xmlns:cx7="http://schemas.microsoft.com/office/drawing/2016/5/13/chartex" xmlns:cx8="http://schemas.microsoft.com/office/drawing/2016/5/14/chartex" xmlns:mc="http://schemas.openxmlformats.org/markup-compatibility/2006" xmlns:aink="http://schemas.microsoft.com/office/drawing/2016/ink" xmlns:am3d="http://schemas.microsoft.com/office/drawing/2017/model3d" xmlns:o="urn:schemas-microsoft-com:office:office" xmlns:oel="http://schemas.microsoft.com/office/2019/extlst" xmlns:r="http://schemas.openxmlformats.org/officeDocument/2006/relationships" xmlns:m="http://schemas.openxmlformats.org/officeDocument/2006/math" xmlns:v="urn:schemas-microsoft-com:vml" xmlns:wp14="http://schemas.microsoft.com/office/word/2010/wordprocessingDrawing" xmlns:wp="http://schemas.openxmlformats.org/drawingml/2006/wordprocessingDrawing" xmlns:w10="urn:schemas-microsoft-com:office:word" xmlns:w="http://schemas.openxmlformats.org/wordprocessingml/2006/main" xmlns:w14="http://schemas.microsoft.com/office/word/2010/wordml" xmlns:w15="http://schemas.microsoft.com/office/word/2012/wordml" xmlns:w16cex="http://schemas.microsoft.com/office/word/2018/wordml/cex" xmlns:w16cid="http://schemas.microsoft.com/office/word/2016/wordml/cid" xmlns:w16="http://schemas.microsoft.com/office/word/2018/wordml" xmlns:w16du="http://schemas.microsoft.com/office/word/2023/wordml/word16du" xmlns:w16sdtdh="http://schemas.microsoft.com/office/word/2020/wordml/sdtdatahash" xmlns:w16se="http://schemas.microsoft.com/office/word/2015/wordml/symex" xmlns:wpg="http://schemas.microsoft.com/office/word/2010/wordprocessingGroup" xmlns:wpi="http://schemas.microsoft.com/office/word/2010/wordprocessingInk" xmlns:wne="http://schemas.microsoft.com/office/word/2006/wordml" xmlns:wps="http://schemas.microsoft.com/office/word/2010/wordprocessingShape" mc:Ignorable="w14 w15 w16se w16cid w16 w16cex w16sdtdh w16du wp14">
   <w:footnote w:type="separator" w:id="-1">
     <w:p>
       <w:r>
@@ -4031,7 +4027,7 @@
 </file>
 
 <file path=word/header1.xml><?xml version="1.0" encoding="utf-8"?>
-<w:hdr xmlns:wpc="http://schemas.microsoft.com/office/word/2010/wordprocessingCanvas" xmlns:cx="http://schemas.microsoft.com/office/drawing/2014/chartex" xmlns:cx1="http://schemas.microsoft.com/office/drawing/2015/9/8/chartex" xmlns:cx2="http://schemas.microsoft.com/office/drawing/2015/10/21/chartex" xmlns:cx3="http://schemas.microsoft.com/office/drawing/2016/5/9/chartex" xmlns:cx4="http://schemas.microsoft.com/office/drawing/2016/5/10/chartex" xmlns:cx5="http://schemas.microsoft.com/office/drawing/2016/5/11/chartex" xmlns:cx6="http://schemas.microsoft.com/office/drawing/2016/5/12/chartex" xmlns:cx7="http://schemas.microsoft.com/office/drawing/2016/5/13/chartex" xmlns:cx8="http://schemas.microsoft.com/office/drawing/2016/5/14/chartex" xmlns:mc="http://schemas.openxmlformats.org/markup-compatibility/2006" xmlns:aink="http://schemas.microsoft.com/office/drawing/2016/ink" xmlns:am3d="http://schemas.microsoft.com/office/drawing/2017/model3d" xmlns:o="urn:schemas-microsoft-com:office:office" xmlns:oel="http://schemas.microsoft.com/office/2019/extlst" xmlns:r="http://schemas.openxmlformats.org/officeDocument/2006/relationships" xmlns:m="http://schemas.openxmlformats.org/officeDocument/2006/math" xmlns:v="urn:schemas-microsoft-com:vml" xmlns:wp14="http://schemas.microsoft.com/office/word/2010/wordprocessingDrawing" xmlns:wp="http://schemas.openxmlformats.org/drawingml/2006/wordprocessingDrawing" xmlns:w10="urn:schemas-microsoft-com:office:word" xmlns:w="http://schemas.openxmlformats.org/wordprocessingml/2006/main" xmlns:w14="http://schemas.microsoft.com/office/word/2010/wordml" xmlns:w15="http://schemas.microsoft.com/office/word/2012/wordml" xmlns:w16cex="http://schemas.microsoft.com/office/word/2018/wordml/cex" xmlns:w16cid="http://schemas.microsoft.com/office/word/2016/wordml/cid" xmlns:w16="http://schemas.microsoft.com/office/word/2018/wordml" xmlns:w16sdtdh="http://schemas.microsoft.com/office/word/2020/wordml/sdtdatahash" xmlns:w16se="http://schemas.microsoft.com/office/word/2015/wordml/symex" xmlns:wpg="http://schemas.microsoft.com/office/word/2010/wordprocessingGroup" xmlns:wpi="http://schemas.microsoft.com/office/word/2010/wordprocessingInk" xmlns:wne="http://schemas.microsoft.com/office/word/2006/wordml" xmlns:wps="http://schemas.microsoft.com/office/word/2010/wordprocessingShape" mc:Ignorable="w14 w15 w16se w16cid w16 w16cex w16sdtdh wp14">
+<w:hdr xmlns:wpc="http://schemas.microsoft.com/office/word/2010/wordprocessingCanvas" xmlns:cx="http://schemas.microsoft.com/office/drawing/2014/chartex" xmlns:cx1="http://schemas.microsoft.com/office/drawing/2015/9/8/chartex" xmlns:cx2="http://schemas.microsoft.com/office/drawing/2015/10/21/chartex" xmlns:cx3="http://schemas.microsoft.com/office/drawing/2016/5/9/chartex" xmlns:cx4="http://schemas.microsoft.com/office/drawing/2016/5/10/chartex" xmlns:cx5="http://schemas.microsoft.com/office/drawing/2016/5/11/chartex" xmlns:cx6="http://schemas.microsoft.com/office/drawing/2016/5/12/chartex" xmlns:cx7="http://schemas.microsoft.com/office/drawing/2016/5/13/chartex" xmlns:cx8="http://schemas.microsoft.com/office/drawing/2016/5/14/chartex" xmlns:mc="http://schemas.openxmlformats.org/markup-compatibility/2006" xmlns:aink="http://schemas.microsoft.com/office/drawing/2016/ink" xmlns:am3d="http://schemas.microsoft.com/office/drawing/2017/model3d" xmlns:o="urn:schemas-microsoft-com:office:office" xmlns:oel="http://schemas.microsoft.com/office/2019/extlst" xmlns:r="http://schemas.openxmlformats.org/officeDocument/2006/relationships" xmlns:m="http://schemas.openxmlformats.org/officeDocument/2006/math" xmlns:v="urn:schemas-microsoft-com:vml" xmlns:wp14="http://schemas.microsoft.com/office/word/2010/wordprocessingDrawing" xmlns:wp="http://schemas.openxmlformats.org/drawingml/2006/wordprocessingDrawing" xmlns:w10="urn:schemas-microsoft-com:office:word" xmlns:w="http://schemas.openxmlformats.org/wordprocessingml/2006/main" xmlns:w14="http://schemas.microsoft.com/office/word/2010/wordml" xmlns:w15="http://schemas.microsoft.com/office/word/2012/wordml" xmlns:w16cex="http://schemas.microsoft.com/office/word/2018/wordml/cex" xmlns:w16cid="http://schemas.microsoft.com/office/word/2016/wordml/cid" xmlns:w16="http://schemas.microsoft.com/office/word/2018/wordml" xmlns:w16du="http://schemas.microsoft.com/office/word/2023/wordml/word16du" xmlns:w16sdtdh="http://schemas.microsoft.com/office/word/2020/wordml/sdtdatahash" xmlns:w16se="http://schemas.microsoft.com/office/word/2015/wordml/symex" xmlns:wpg="http://schemas.microsoft.com/office/word/2010/wordprocessingGroup" xmlns:wpi="http://schemas.microsoft.com/office/word/2010/wordprocessingInk" xmlns:wne="http://schemas.microsoft.com/office/word/2006/wordml" xmlns:wps="http://schemas.microsoft.com/office/word/2010/wordprocessingShape" mc:Ignorable="w14 w15 w16se w16cid w16 w16cex w16sdtdh w16du wp14">
   <w:tbl>
     <w:tblPr>
       <w:tblW w:w="10260" w:type="dxa"/>
@@ -4215,7 +4211,7 @@
 </file>
 
 <file path=word/header2.xml><?xml version="1.0" encoding="utf-8"?>
-<w:hdr xmlns:wpc="http://schemas.microsoft.com/office/word/2010/wordprocessingCanvas" xmlns:cx="http://schemas.microsoft.com/office/drawing/2014/chartex" xmlns:cx1="http://schemas.microsoft.com/office/drawing/2015/9/8/chartex" xmlns:cx2="http://schemas.microsoft.com/office/drawing/2015/10/21/chartex" xmlns:cx3="http://schemas.microsoft.com/office/drawing/2016/5/9/chartex" xmlns:cx4="http://schemas.microsoft.com/office/drawing/2016/5/10/chartex" xmlns:cx5="http://schemas.microsoft.com/office/drawing/2016/5/11/chartex" xmlns:cx6="http://schemas.microsoft.com/office/drawing/2016/5/12/chartex" xmlns:cx7="http://schemas.microsoft.com/office/drawing/2016/5/13/chartex" xmlns:cx8="http://schemas.microsoft.com/office/drawing/2016/5/14/chartex" xmlns:mc="http://schemas.openxmlformats.org/markup-compatibility/2006" xmlns:aink="http://schemas.microsoft.com/office/drawing/2016/ink" xmlns:am3d="http://schemas.microsoft.com/office/drawing/2017/model3d" xmlns:o="urn:schemas-microsoft-com:office:office" xmlns:oel="http://schemas.microsoft.com/office/2019/extlst" xmlns:r="http://schemas.openxmlformats.org/officeDocument/2006/relationships" xmlns:m="http://schemas.openxmlformats.org/officeDocument/2006/math" xmlns:v="urn:schemas-microsoft-com:vml" xmlns:wp14="http://schemas.microsoft.com/office/word/2010/wordprocessingDrawing" xmlns:wp="http://schemas.openxmlformats.org/drawingml/2006/wordprocessingDrawing" xmlns:w10="urn:schemas-microsoft-com:office:word" xmlns:w="http://schemas.openxmlformats.org/wordprocessingml/2006/main" xmlns:w14="http://schemas.microsoft.com/office/word/2010/wordml" xmlns:w15="http://schemas.microsoft.com/office/word/2012/wordml" xmlns:w16cex="http://schemas.microsoft.com/office/word/2018/wordml/cex" xmlns:w16cid="http://schemas.microsoft.com/office/word/2016/wordml/cid" xmlns:w16="http://schemas.microsoft.com/office/word/2018/wordml" xmlns:w16sdtdh="http://schemas.microsoft.com/office/word/2020/wordml/sdtdatahash" xmlns:w16se="http://schemas.microsoft.com/office/word/2015/wordml/symex" xmlns:wpg="http://schemas.microsoft.com/office/word/2010/wordprocessingGroup" xmlns:wpi="http://schemas.microsoft.com/office/word/2010/wordprocessingInk" xmlns:wne="http://schemas.microsoft.com/office/word/2006/wordml" xmlns:wps="http://schemas.microsoft.com/office/word/2010/wordprocessingShape" mc:Ignorable="w14 w15 w16se w16cid w16 w16cex w16sdtdh wp14">
+<w:hdr xmlns:wpc="http://schemas.microsoft.com/office/word/2010/wordprocessingCanvas" xmlns:cx="http://schemas.microsoft.com/office/drawing/2014/chartex" xmlns:cx1="http://schemas.microsoft.com/office/drawing/2015/9/8/chartex" xmlns:cx2="http://schemas.microsoft.com/office/drawing/2015/10/21/chartex" xmlns:cx3="http://schemas.microsoft.com/office/drawing/2016/5/9/chartex" xmlns:cx4="http://schemas.microsoft.com/office/drawing/2016/5/10/chartex" xmlns:cx5="http://schemas.microsoft.com/office/drawing/2016/5/11/chartex" xmlns:cx6="http://schemas.microsoft.com/office/drawing/2016/5/12/chartex" xmlns:cx7="http://schemas.microsoft.com/office/drawing/2016/5/13/chartex" xmlns:cx8="http://schemas.microsoft.com/office/drawing/2016/5/14/chartex" xmlns:mc="http://schemas.openxmlformats.org/markup-compatibility/2006" xmlns:aink="http://schemas.microsoft.com/office/drawing/2016/ink" xmlns:am3d="http://schemas.microsoft.com/office/drawing/2017/model3d" xmlns:o="urn:schemas-microsoft-com:office:office" xmlns:oel="http://schemas.microsoft.com/office/2019/extlst" xmlns:r="http://schemas.openxmlformats.org/officeDocument/2006/relationships" xmlns:m="http://schemas.openxmlformats.org/officeDocument/2006/math" xmlns:v="urn:schemas-microsoft-com:vml" xmlns:wp14="http://schemas.microsoft.com/office/word/2010/wordprocessingDrawing" xmlns:wp="http://schemas.openxmlformats.org/drawingml/2006/wordprocessingDrawing" xmlns:w10="urn:schemas-microsoft-com:office:word" xmlns:w="http://schemas.openxmlformats.org/wordprocessingml/2006/main" xmlns:w14="http://schemas.microsoft.com/office/word/2010/wordml" xmlns:w15="http://schemas.microsoft.com/office/word/2012/wordml" xmlns:w16cex="http://schemas.microsoft.com/office/word/2018/wordml/cex" xmlns:w16cid="http://schemas.microsoft.com/office/word/2016/wordml/cid" xmlns:w16="http://schemas.microsoft.com/office/word/2018/wordml" xmlns:w16du="http://schemas.microsoft.com/office/word/2023/wordml/word16du" xmlns:w16sdtdh="http://schemas.microsoft.com/office/word/2020/wordml/sdtdatahash" xmlns:w16se="http://schemas.microsoft.com/office/word/2015/wordml/symex" xmlns:wpg="http://schemas.microsoft.com/office/word/2010/wordprocessingGroup" xmlns:wpi="http://schemas.microsoft.com/office/word/2010/wordprocessingInk" xmlns:wne="http://schemas.microsoft.com/office/word/2006/wordml" xmlns:wps="http://schemas.microsoft.com/office/word/2010/wordprocessingShape" mc:Ignorable="w14 w15 w16se w16cid w16 w16cex w16sdtdh w16du wp14">
   <w:tbl>
     <w:tblPr>
       <w:tblW w:w="9854" w:type="dxa"/>
@@ -4431,7 +4427,7 @@
 </file>
 
 <file path=word/styles.xml><?xml version="1.0" encoding="utf-8"?>
-<w:styles xmlns:mc="http://schemas.openxmlformats.org/markup-compatibility/2006" xmlns:r="http://schemas.openxmlformats.org/officeDocument/2006/relationships" xmlns:w="http://schemas.openxmlformats.org/wordprocessingml/2006/main" xmlns:w14="http://schemas.microsoft.com/office/word/2010/wordml" xmlns:w15="http://schemas.microsoft.com/office/word/2012/wordml" xmlns:w16cex="http://schemas.microsoft.com/office/word/2018/wordml/cex" xmlns:w16cid="http://schemas.microsoft.com/office/word/2016/wordml/cid" xmlns:w16="http://schemas.microsoft.com/office/word/2018/wordml" xmlns:w16sdtdh="http://schemas.microsoft.com/office/word/2020/wordml/sdtdatahash" xmlns:w16se="http://schemas.microsoft.com/office/word/2015/wordml/symex" mc:Ignorable="w14 w15 w16se w16cid w16 w16cex w16sdtdh">
+<w:styles xmlns:mc="http://schemas.openxmlformats.org/markup-compatibility/2006" xmlns:r="http://schemas.openxmlformats.org/officeDocument/2006/relationships" xmlns:w="http://schemas.openxmlformats.org/wordprocessingml/2006/main" xmlns:w14="http://schemas.microsoft.com/office/word/2010/wordml" xmlns:w15="http://schemas.microsoft.com/office/word/2012/wordml" xmlns:w16cex="http://schemas.microsoft.com/office/word/2018/wordml/cex" xmlns:w16cid="http://schemas.microsoft.com/office/word/2016/wordml/cid" xmlns:w16="http://schemas.microsoft.com/office/word/2018/wordml" xmlns:w16du="http://schemas.microsoft.com/office/word/2023/wordml/word16du" xmlns:w16sdtdh="http://schemas.microsoft.com/office/word/2020/wordml/sdtdatahash" xmlns:w16se="http://schemas.microsoft.com/office/word/2015/wordml/symex" mc:Ignorable="w14 w15 w16se w16cid w16 w16cex w16sdtdh w16du">
   <w:docDefaults>
     <w:rPrDefault>
       <w:rPr>
@@ -4992,7 +4988,7 @@
 </file>
 
 <file path=word/glossary/document.xml><?xml version="1.0" encoding="utf-8"?>
-<w:glossaryDocument xmlns:wpc="http://schemas.microsoft.com/office/word/2010/wordprocessingCanvas" xmlns:cx="http://schemas.microsoft.com/office/drawing/2014/chartex" xmlns:cx1="http://schemas.microsoft.com/office/drawing/2015/9/8/chartex" xmlns:cx2="http://schemas.microsoft.com/office/drawing/2015/10/21/chartex" xmlns:cx3="http://schemas.microsoft.com/office/drawing/2016/5/9/chartex" xmlns:cx4="http://schemas.microsoft.com/office/drawing/2016/5/10/chartex" xmlns:cx5="http://schemas.microsoft.com/office/drawing/2016/5/11/chartex" xmlns:cx6="http://schemas.microsoft.com/office/drawing/2016/5/12/chartex" xmlns:cx7="http://schemas.microsoft.com/office/drawing/2016/5/13/chartex" xmlns:cx8="http://schemas.microsoft.com/office/drawing/2016/5/14/chartex" xmlns:mc="http://schemas.openxmlformats.org/markup-compatibility/2006" xmlns:aink="http://schemas.microsoft.com/office/drawing/2016/ink" xmlns:am3d="http://schemas.microsoft.com/office/drawing/2017/model3d" xmlns:o="urn:schemas-microsoft-com:office:office" xmlns:oel="http://schemas.microsoft.com/office/2019/extlst" xmlns:r="http://schemas.openxmlformats.org/officeDocument/2006/relationships" xmlns:m="http://schemas.openxmlformats.org/officeDocument/2006/math" xmlns:v="urn:schemas-microsoft-com:vml" xmlns:wp14="http://schemas.microsoft.com/office/word/2010/wordprocessingDrawing" xmlns:wp="http://schemas.openxmlformats.org/drawingml/2006/wordprocessingDrawing" xmlns:w10="urn:schemas-microsoft-com:office:word" xmlns:w="http://schemas.openxmlformats.org/wordprocessingml/2006/main" xmlns:w14="http://schemas.microsoft.com/office/word/2010/wordml" xmlns:w15="http://schemas.microsoft.com/office/word/2012/wordml" xmlns:w16cex="http://schemas.microsoft.com/office/word/2018/wordml/cex" xmlns:w16cid="http://schemas.microsoft.com/office/word/2016/wordml/cid" xmlns:w16="http://schemas.microsoft.com/office/word/2018/wordml" xmlns:w16sdtdh="http://schemas.microsoft.com/office/word/2020/wordml/sdtdatahash" xmlns:w16se="http://schemas.microsoft.com/office/word/2015/wordml/symex" xmlns:wpg="http://schemas.microsoft.com/office/word/2010/wordprocessingGroup" xmlns:wpi="http://schemas.microsoft.com/office/word/2010/wordprocessingInk" xmlns:wne="http://schemas.microsoft.com/office/word/2006/wordml" xmlns:wps="http://schemas.microsoft.com/office/word/2010/wordprocessingShape" mc:Ignorable="w14 w15 w16se w16cid w16 w16cex w16sdtdh wp14">
+<w:glossaryDocument xmlns:wpc="http://schemas.microsoft.com/office/word/2010/wordprocessingCanvas" xmlns:cx="http://schemas.microsoft.com/office/drawing/2014/chartex" xmlns:cx1="http://schemas.microsoft.com/office/drawing/2015/9/8/chartex" xmlns:cx2="http://schemas.microsoft.com/office/drawing/2015/10/21/chartex" xmlns:cx3="http://schemas.microsoft.com/office/drawing/2016/5/9/chartex" xmlns:cx4="http://schemas.microsoft.com/office/drawing/2016/5/10/chartex" xmlns:cx5="http://schemas.microsoft.com/office/drawing/2016/5/11/chartex" xmlns:cx6="http://schemas.microsoft.com/office/drawing/2016/5/12/chartex" xmlns:cx7="http://schemas.microsoft.com/office/drawing/2016/5/13/chartex" xmlns:cx8="http://schemas.microsoft.com/office/drawing/2016/5/14/chartex" xmlns:mc="http://schemas.openxmlformats.org/markup-compatibility/2006" xmlns:aink="http://schemas.microsoft.com/office/drawing/2016/ink" xmlns:am3d="http://schemas.microsoft.com/office/drawing/2017/model3d" xmlns:o="urn:schemas-microsoft-com:office:office" xmlns:oel="http://schemas.microsoft.com/office/2019/extlst" xmlns:r="http://schemas.openxmlformats.org/officeDocument/2006/relationships" xmlns:m="http://schemas.openxmlformats.org/officeDocument/2006/math" xmlns:v="urn:schemas-microsoft-com:vml" xmlns:wp14="http://schemas.microsoft.com/office/word/2010/wordprocessingDrawing" xmlns:wp="http://schemas.openxmlformats.org/drawingml/2006/wordprocessingDrawing" xmlns:w10="urn:schemas-microsoft-com:office:word" xmlns:w="http://schemas.openxmlformats.org/wordprocessingml/2006/main" xmlns:w14="http://schemas.microsoft.com/office/word/2010/wordml" xmlns:w15="http://schemas.microsoft.com/office/word/2012/wordml" xmlns:w16cex="http://schemas.microsoft.com/office/word/2018/wordml/cex" xmlns:w16cid="http://schemas.microsoft.com/office/word/2016/wordml/cid" xmlns:w16="http://schemas.microsoft.com/office/word/2018/wordml" xmlns:w16du="http://schemas.microsoft.com/office/word/2023/wordml/word16du" xmlns:w16sdtdh="http://schemas.microsoft.com/office/word/2020/wordml/sdtdatahash" xmlns:w16se="http://schemas.microsoft.com/office/word/2015/wordml/symex" xmlns:wpg="http://schemas.microsoft.com/office/word/2010/wordprocessingGroup" xmlns:wpi="http://schemas.microsoft.com/office/word/2010/wordprocessingInk" xmlns:wne="http://schemas.microsoft.com/office/word/2006/wordml" xmlns:wps="http://schemas.microsoft.com/office/word/2010/wordprocessingShape" mc:Ignorable="w14 w15 w16se w16cid w16 w16cex w16sdtdh w16du wp14">
   <w:docParts>
     <w:docPart>
       <w:docPartPr>
@@ -5162,12 +5158,44 @@
         </w:p>
       </w:docPartBody>
     </w:docPart>
+    <w:docPart>
+      <w:docPartPr>
+        <w:name w:val="DBE6ED5123674EC6BE8561BBC047BBE1"/>
+        <w:category>
+          <w:name w:val="General"/>
+          <w:gallery w:val="placeholder"/>
+        </w:category>
+        <w:types>
+          <w:type w:val="bbPlcHdr"/>
+        </w:types>
+        <w:behaviors>
+          <w:behavior w:val="content"/>
+        </w:behaviors>
+        <w:guid w:val="{6D6823D0-909A-40D0-8A00-31F7C9F05905}"/>
+      </w:docPartPr>
+      <w:docPartBody>
+        <w:p>
+          <w:pPr>
+            <w:pStyle w:val="DBE6ED5123674EC6BE8561BBC047BBE1"/>
+          </w:pPr>
+          <w:r>
+            <w:rPr>
+              <w:rFonts w:ascii="Century Gothic" w:hAnsi="Century Gothic" w:cs="Calibri Light"/>
+              <w:b/>
+              <w:bCs/>
+              <w:sz w:val="22"/>
+            </w:rPr>
+            <w:t>startDate</w:t>
+          </w:r>
+        </w:p>
+      </w:docPartBody>
+    </w:docPart>
   </w:docParts>
 </w:glossaryDocument>
 </file>
 
 <file path=word/glossary/fontTable.xml><?xml version="1.0" encoding="utf-8"?>
-<w:fonts xmlns:mc="http://schemas.openxmlformats.org/markup-compatibility/2006" xmlns:r="http://schemas.openxmlformats.org/officeDocument/2006/relationships" xmlns:w="http://schemas.openxmlformats.org/wordprocessingml/2006/main" xmlns:w14="http://schemas.microsoft.com/office/word/2010/wordml" xmlns:w15="http://schemas.microsoft.com/office/word/2012/wordml" xmlns:w16cex="http://schemas.microsoft.com/office/word/2018/wordml/cex" xmlns:w16cid="http://schemas.microsoft.com/office/word/2016/wordml/cid" xmlns:w16="http://schemas.microsoft.com/office/word/2018/wordml" xmlns:w16sdtdh="http://schemas.microsoft.com/office/word/2020/wordml/sdtdatahash" xmlns:w16se="http://schemas.microsoft.com/office/word/2015/wordml/symex" mc:Ignorable="w14 w15 w16se w16cid w16 w16cex w16sdtdh">
+<w:fonts xmlns:mc="http://schemas.openxmlformats.org/markup-compatibility/2006" xmlns:r="http://schemas.openxmlformats.org/officeDocument/2006/relationships" xmlns:w="http://schemas.openxmlformats.org/wordprocessingml/2006/main" xmlns:w14="http://schemas.microsoft.com/office/word/2010/wordml" xmlns:w15="http://schemas.microsoft.com/office/word/2012/wordml" xmlns:w16cex="http://schemas.microsoft.com/office/word/2018/wordml/cex" xmlns:w16cid="http://schemas.microsoft.com/office/word/2016/wordml/cid" xmlns:w16="http://schemas.microsoft.com/office/word/2018/wordml" xmlns:w16du="http://schemas.microsoft.com/office/word/2023/wordml/word16du" xmlns:w16sdtdh="http://schemas.microsoft.com/office/word/2020/wordml/sdtdatahash" xmlns:w16se="http://schemas.microsoft.com/office/word/2015/wordml/symex" mc:Ignorable="w14 w15 w16se w16cid w16 w16cex w16sdtdh w16du">
   <w:font w:name="Calibri">
     <w:panose1 w:val="020F0502020204030204"/>
     <w:charset w:val="00"/>
@@ -5257,11 +5285,23 @@
     <w:pitch w:val="default"/>
     <w:sig w:usb0="00000003" w:usb1="00000000" w:usb2="00000000" w:usb3="00000000" w:csb0="00000001" w:csb1="00000000"/>
   </w:font>
+  <w:font w:name="Aptos">
+    <w:charset w:val="00"/>
+    <w:family w:val="swiss"/>
+    <w:pitch w:val="variable"/>
+    <w:sig w:usb0="20000287" w:usb1="00000003" w:usb2="00000000" w:usb3="00000000" w:csb0="0000019F" w:csb1="00000000"/>
+  </w:font>
+  <w:font w:name="Aptos Display">
+    <w:charset w:val="00"/>
+    <w:family w:val="swiss"/>
+    <w:pitch w:val="variable"/>
+    <w:sig w:usb0="20000287" w:usb1="00000003" w:usb2="00000000" w:usb3="00000000" w:csb0="0000019F" w:csb1="00000000"/>
+  </w:font>
 </w:fonts>
 </file>
 
 <file path=word/glossary/settings.xml><?xml version="1.0" encoding="utf-8"?>
-<w:settings xmlns:mc="http://schemas.openxmlformats.org/markup-compatibility/2006" xmlns:o="urn:schemas-microsoft-com:office:office" xmlns:r="http://schemas.openxmlformats.org/officeDocument/2006/relationships" xmlns:m="http://schemas.openxmlformats.org/officeDocument/2006/math" xmlns:v="urn:schemas-microsoft-com:vml" xmlns:w10="urn:schemas-microsoft-com:office:word" xmlns:w="http://schemas.openxmlformats.org/wordprocessingml/2006/main" xmlns:w14="http://schemas.microsoft.com/office/word/2010/wordml" xmlns:w15="http://schemas.microsoft.com/office/word/2012/wordml" xmlns:w16cex="http://schemas.microsoft.com/office/word/2018/wordml/cex" xmlns:w16cid="http://schemas.microsoft.com/office/word/2016/wordml/cid" xmlns:w16="http://schemas.microsoft.com/office/word/2018/wordml" xmlns:w16sdtdh="http://schemas.microsoft.com/office/word/2020/wordml/sdtdatahash" xmlns:w16se="http://schemas.microsoft.com/office/word/2015/wordml/symex" xmlns:sl="http://schemas.openxmlformats.org/schemaLibrary/2006/main" mc:Ignorable="w14 w15 w16se w16cid w16 w16cex w16sdtdh">
+<w:settings xmlns:mc="http://schemas.openxmlformats.org/markup-compatibility/2006" xmlns:o="urn:schemas-microsoft-com:office:office" xmlns:r="http://schemas.openxmlformats.org/officeDocument/2006/relationships" xmlns:m="http://schemas.openxmlformats.org/officeDocument/2006/math" xmlns:v="urn:schemas-microsoft-com:vml" xmlns:w10="urn:schemas-microsoft-com:office:word" xmlns:w="http://schemas.openxmlformats.org/wordprocessingml/2006/main" xmlns:w14="http://schemas.microsoft.com/office/word/2010/wordml" xmlns:w15="http://schemas.microsoft.com/office/word/2012/wordml" xmlns:w16cex="http://schemas.microsoft.com/office/word/2018/wordml/cex" xmlns:w16cid="http://schemas.microsoft.com/office/word/2016/wordml/cid" xmlns:w16="http://schemas.microsoft.com/office/word/2018/wordml" xmlns:w16du="http://schemas.microsoft.com/office/word/2023/wordml/word16du" xmlns:w16sdtdh="http://schemas.microsoft.com/office/word/2020/wordml/sdtdatahash" xmlns:w16se="http://schemas.microsoft.com/office/word/2015/wordml/symex" xmlns:sl="http://schemas.openxmlformats.org/schemaLibrary/2006/main" mc:Ignorable="w14 w15 w16se w16cid w16 w16cex w16sdtdh w16du">
   <w:view w:val="normal"/>
   <w:bordersDoNotSurroundHeader/>
   <w:bordersDoNotSurroundFooter/>
@@ -5290,17 +5330,26 @@
     <w:rsid w:val="00117962"/>
     <w:rsid w:val="001F352C"/>
     <w:rsid w:val="002601BF"/>
+    <w:rsid w:val="00264AD2"/>
+    <w:rsid w:val="00282867"/>
     <w:rsid w:val="002E1D52"/>
     <w:rsid w:val="003B3541"/>
+    <w:rsid w:val="003B4404"/>
     <w:rsid w:val="003E36C9"/>
     <w:rsid w:val="00624074"/>
     <w:rsid w:val="006C713F"/>
     <w:rsid w:val="00727BE5"/>
+    <w:rsid w:val="007F6F20"/>
     <w:rsid w:val="00AD1A27"/>
+    <w:rsid w:val="00AF77A8"/>
     <w:rsid w:val="00B71795"/>
+    <w:rsid w:val="00BA095B"/>
     <w:rsid w:val="00BF6C70"/>
     <w:rsid w:val="00C42D2C"/>
     <w:rsid w:val="00CC50EF"/>
+    <w:rsid w:val="00CE32D9"/>
+    <w:rsid w:val="00CF31E7"/>
+    <w:rsid w:val="00E55820"/>
     <w:rsid w:val="00EA474E"/>
     <w:rsid w:val="00F7465A"/>
   </w:rsids>
@@ -5326,7 +5375,7 @@
 </file>
 
 <file path=word/glossary/styles.xml><?xml version="1.0" encoding="utf-8"?>
-<w:styles xmlns:mc="http://schemas.openxmlformats.org/markup-compatibility/2006" xmlns:r="http://schemas.openxmlformats.org/officeDocument/2006/relationships" xmlns:w="http://schemas.openxmlformats.org/wordprocessingml/2006/main" xmlns:w14="http://schemas.microsoft.com/office/word/2010/wordml" xmlns:w15="http://schemas.microsoft.com/office/word/2012/wordml" xmlns:w16cex="http://schemas.microsoft.com/office/word/2018/wordml/cex" xmlns:w16cid="http://schemas.microsoft.com/office/word/2016/wordml/cid" xmlns:w16="http://schemas.microsoft.com/office/word/2018/wordml" xmlns:w16sdtdh="http://schemas.microsoft.com/office/word/2020/wordml/sdtdatahash" xmlns:w16se="http://schemas.microsoft.com/office/word/2015/wordml/symex" mc:Ignorable="w14 w15 w16se w16cid w16 w16cex w16sdtdh">
+<w:styles xmlns:mc="http://schemas.openxmlformats.org/markup-compatibility/2006" xmlns:r="http://schemas.openxmlformats.org/officeDocument/2006/relationships" xmlns:w="http://schemas.openxmlformats.org/wordprocessingml/2006/main" xmlns:w14="http://schemas.microsoft.com/office/word/2010/wordml" xmlns:w15="http://schemas.microsoft.com/office/word/2012/wordml" xmlns:w16cex="http://schemas.microsoft.com/office/word/2018/wordml/cex" xmlns:w16cid="http://schemas.microsoft.com/office/word/2016/wordml/cid" xmlns:w16="http://schemas.microsoft.com/office/word/2018/wordml" xmlns:w16du="http://schemas.microsoft.com/office/word/2023/wordml/word16du" xmlns:w16sdtdh="http://schemas.microsoft.com/office/word/2020/wordml/sdtdatahash" xmlns:w16se="http://schemas.microsoft.com/office/word/2015/wordml/symex" mc:Ignorable="w14 w15 w16se w16cid w16 w16cex w16sdtdh w16du">
   <w:docDefaults>
     <w:rPrDefault>
       <w:rPr>
@@ -5757,7 +5806,7 @@
     <w:basedOn w:val="DefaultParagraphFont"/>
     <w:uiPriority w:val="99"/>
     <w:semiHidden/>
-    <w:rsid w:val="00EA474E"/>
+    <w:rsid w:val="00BA095B"/>
     <w:rPr>
       <w:color w:val="808080"/>
     </w:rPr>
@@ -5790,11 +5839,22 @@
       <w:widowControl w:val="0"/>
     </w:pPr>
   </w:style>
+  <w:style w:type="paragraph" w:customStyle="1" w:styleId="DBE6ED5123674EC6BE8561BBC047BBE1">
+    <w:name w:val="DBE6ED5123674EC6BE8561BBC047BBE1"/>
+    <w:rsid w:val="00CF31E7"/>
+    <w:rPr>
+      <w:rFonts w:ascii="Times New Roman" w:eastAsia="新細明體" w:hAnsi="Times New Roman" w:cs="Times New Roman"/>
+      <w:kern w:val="0"/>
+      <w:szCs w:val="20"/>
+      <w:lang w:val="en-AU" w:eastAsia="en-US"/>
+      <w14:ligatures w14:val="none"/>
+    </w:rPr>
+  </w:style>
 </w:styles>
 </file>
 
 <file path=word/glossary/webSettings.xml><?xml version="1.0" encoding="utf-8"?>
-<w:webSettings xmlns:mc="http://schemas.openxmlformats.org/markup-compatibility/2006" xmlns:r="http://schemas.openxmlformats.org/officeDocument/2006/relationships" xmlns:w="http://schemas.openxmlformats.org/wordprocessingml/2006/main" xmlns:w14="http://schemas.microsoft.com/office/word/2010/wordml" xmlns:w15="http://schemas.microsoft.com/office/word/2012/wordml" xmlns:w16cex="http://schemas.microsoft.com/office/word/2018/wordml/cex" xmlns:w16cid="http://schemas.microsoft.com/office/word/2016/wordml/cid" xmlns:w16="http://schemas.microsoft.com/office/word/2018/wordml" xmlns:w16sdtdh="http://schemas.microsoft.com/office/word/2020/wordml/sdtdatahash" xmlns:w16se="http://schemas.microsoft.com/office/word/2015/wordml/symex" mc:Ignorable="w14 w15 w16se w16cid w16 w16cex w16sdtdh">
+<w:webSettings xmlns:mc="http://schemas.openxmlformats.org/markup-compatibility/2006" xmlns:r="http://schemas.openxmlformats.org/officeDocument/2006/relationships" xmlns:w="http://schemas.openxmlformats.org/wordprocessingml/2006/main" xmlns:w14="http://schemas.microsoft.com/office/word/2010/wordml" xmlns:w15="http://schemas.microsoft.com/office/word/2012/wordml" xmlns:w16cex="http://schemas.microsoft.com/office/word/2018/wordml/cex" xmlns:w16cid="http://schemas.microsoft.com/office/word/2016/wordml/cid" xmlns:w16="http://schemas.microsoft.com/office/word/2018/wordml" xmlns:w16du="http://schemas.microsoft.com/office/word/2023/wordml/word16du" xmlns:w16sdtdh="http://schemas.microsoft.com/office/word/2020/wordml/sdtdatahash" xmlns:w16se="http://schemas.microsoft.com/office/word/2015/wordml/symex" mc:Ignorable="w14 w15 w16se w16cid w16 w16cex w16sdtdh w16du">
   <w:optimizeForBrowser/>
   <w:allowPNG/>
 </w:webSettings>
@@ -6093,4 +6153,16 @@
     </a:ext>
   </a:extLst>
 </a:theme>
+</file>
+
+<file path=customXml/item1.xml><?xml version="1.0" encoding="utf-8"?>
+<b:Sources xmlns:b="http://schemas.openxmlformats.org/officeDocument/2006/bibliography" xmlns="http://schemas.openxmlformats.org/officeDocument/2006/bibliography" SelectedStyle="\APASixthEditionOfficeOnline.xsl" StyleName="APA" Version="6"/>
+</file>
+
+<file path=customXml/itemProps1.xml><?xml version="1.0" encoding="utf-8"?>
+<ds:datastoreItem xmlns:ds="http://schemas.openxmlformats.org/officeDocument/2006/customXml" ds:itemID="{150D33AA-D40E-4F3A-BC78-AE5396E04E44}">
+  <ds:schemaRefs>
+    <ds:schemaRef ds:uri="http://schemas.openxmlformats.org/officeDocument/2006/bibliography"/>
+  </ds:schemaRefs>
+</ds:datastoreItem>
 </file>
</xml_diff>